<commit_message>
Upload image 3 and 4
</commit_message>
<xml_diff>
--- a/Trabalho de Segmentação de Imagens.docx
+++ b/Trabalho de Segmentação de Imagens.docx
@@ -461,7 +461,7 @@
             </w:rPr>
             <w:fldChar w:fldCharType="separate"/>
           </w:r>
-          <w:hyperlink w:anchor="_Toc134215783" w:history="1">
+          <w:hyperlink w:anchor="_Toc134277644" w:history="1">
             <w:r>
               <w:rPr>
                 <w:rStyle w:val="Hyperlink"/>
@@ -509,7 +509,7 @@
                 <w:noProof/>
                 <w:webHidden/>
               </w:rPr>
-              <w:instrText xml:space="preserve"> PAGEREF _Toc134215783 \h </w:instrText>
+              <w:instrText xml:space="preserve"> PAGEREF _Toc134277644 \h </w:instrText>
             </w:r>
             <w:r>
               <w:rPr>
@@ -553,7 +553,7 @@
               <w:lang w:eastAsia="pt-BR"/>
             </w:rPr>
           </w:pPr>
-          <w:hyperlink w:anchor="_Toc134215784" w:history="1">
+          <w:hyperlink w:anchor="_Toc134277645" w:history="1">
             <w:r>
               <w:rPr>
                 <w:rStyle w:val="Hyperlink"/>
@@ -601,7 +601,7 @@
                 <w:noProof/>
                 <w:webHidden/>
               </w:rPr>
-              <w:instrText xml:space="preserve"> PAGEREF _Toc134215784 \h </w:instrText>
+              <w:instrText xml:space="preserve"> PAGEREF _Toc134277645 \h </w:instrText>
             </w:r>
             <w:r>
               <w:rPr>
@@ -645,7 +645,7 @@
               <w:lang w:eastAsia="pt-BR"/>
             </w:rPr>
           </w:pPr>
-          <w:hyperlink w:anchor="_Toc134215785" w:history="1">
+          <w:hyperlink w:anchor="_Toc134277646" w:history="1">
             <w:r>
               <w:rPr>
                 <w:rStyle w:val="Hyperlink"/>
@@ -693,7 +693,7 @@
                 <w:noProof/>
                 <w:webHidden/>
               </w:rPr>
-              <w:instrText xml:space="preserve"> PAGEREF _Toc134215785 \h </w:instrText>
+              <w:instrText xml:space="preserve"> PAGEREF _Toc134277646 \h </w:instrText>
             </w:r>
             <w:r>
               <w:rPr>
@@ -737,7 +737,7 @@
               <w:lang w:eastAsia="pt-BR"/>
             </w:rPr>
           </w:pPr>
-          <w:hyperlink w:anchor="_Toc134215786" w:history="1">
+          <w:hyperlink w:anchor="_Toc134277647" w:history="1">
             <w:r>
               <w:rPr>
                 <w:rStyle w:val="Hyperlink"/>
@@ -785,7 +785,7 @@
                 <w:noProof/>
                 <w:webHidden/>
               </w:rPr>
-              <w:instrText xml:space="preserve"> PAGEREF _Toc134215786 \h </w:instrText>
+              <w:instrText xml:space="preserve"> PAGEREF _Toc134277647 \h </w:instrText>
             </w:r>
             <w:r>
               <w:rPr>
@@ -805,7 +805,7 @@
                 <w:noProof/>
                 <w:webHidden/>
               </w:rPr>
-              <w:t>7</w:t>
+              <w:t>9</w:t>
             </w:r>
             <w:r>
               <w:rPr>
@@ -829,7 +829,7 @@
               <w:lang w:eastAsia="pt-BR"/>
             </w:rPr>
           </w:pPr>
-          <w:hyperlink w:anchor="_Toc134215787" w:history="1">
+          <w:hyperlink w:anchor="_Toc134277648" w:history="1">
             <w:r>
               <w:rPr>
                 <w:rStyle w:val="Hyperlink"/>
@@ -877,7 +877,7 @@
                 <w:noProof/>
                 <w:webHidden/>
               </w:rPr>
-              <w:instrText xml:space="preserve"> PAGEREF _Toc134215787 \h </w:instrText>
+              <w:instrText xml:space="preserve"> PAGEREF _Toc134277648 \h </w:instrText>
             </w:r>
             <w:r>
               <w:rPr>
@@ -897,7 +897,7 @@
                 <w:noProof/>
                 <w:webHidden/>
               </w:rPr>
-              <w:t>8</w:t>
+              <w:t>10</w:t>
             </w:r>
             <w:r>
               <w:rPr>
@@ -966,7 +966,7 @@
           <w:szCs w:val="24"/>
         </w:rPr>
       </w:pPr>
-      <w:bookmarkStart w:id="0" w:name="_Toc134215783"/>
+      <w:bookmarkStart w:id="0" w:name="_Toc134277644"/>
       <w:r>
         <w:rPr>
           <w:rFonts w:ascii="Arial" w:hAnsi="Arial" w:cs="Arial"/>
@@ -1306,7 +1306,7 @@
           <w:szCs w:val="24"/>
         </w:rPr>
       </w:pPr>
-      <w:bookmarkStart w:id="1" w:name="_Toc134215784"/>
+      <w:bookmarkStart w:id="1" w:name="_Toc134277645"/>
       <w:r>
         <w:rPr>
           <w:rFonts w:ascii="Arial" w:hAnsi="Arial" w:cs="Arial"/>
@@ -1352,7 +1352,7 @@
           <w:szCs w:val="24"/>
         </w:rPr>
       </w:pPr>
-      <w:bookmarkStart w:id="2" w:name="_Toc134215785"/>
+      <w:bookmarkStart w:id="2" w:name="_Toc134277646"/>
       <w:r>
         <w:rPr>
           <w:rFonts w:ascii="Arial" w:hAnsi="Arial" w:cs="Arial"/>
@@ -2872,6 +2872,510 @@
     </w:tbl>
     <w:p>
       <w:pPr>
+        <w:rPr>
+          <w:rFonts w:ascii="Arial" w:hAnsi="Arial" w:cs="Arial"/>
+          <w:sz w:val="24"/>
+          <w:szCs w:val="24"/>
+        </w:rPr>
+      </w:pPr>
+    </w:p>
+    <w:p>
+      <w:pPr>
+        <w:rPr>
+          <w:rFonts w:ascii="Arial" w:hAnsi="Arial" w:cs="Arial"/>
+          <w:sz w:val="24"/>
+          <w:szCs w:val="24"/>
+        </w:rPr>
+      </w:pPr>
+      <w:r>
+        <w:rPr>
+          <w:rFonts w:ascii="Arial" w:hAnsi="Arial" w:cs="Arial"/>
+          <w:sz w:val="24"/>
+          <w:szCs w:val="24"/>
+        </w:rPr>
+        <w:br w:type="page"/>
+      </w:r>
+    </w:p>
+    <w:tbl>
+      <w:tblPr>
+        <w:tblStyle w:val="Tabelacomgrade"/>
+        <w:tblW w:w="5000" w:type="pct"/>
+        <w:tblBorders>
+          <w:top w:val="none" w:sz="0" w:space="0" w:color="auto"/>
+          <w:left w:val="none" w:sz="0" w:space="0" w:color="auto"/>
+          <w:bottom w:val="none" w:sz="0" w:space="0" w:color="auto"/>
+          <w:right w:val="none" w:sz="0" w:space="0" w:color="auto"/>
+          <w:insideH w:val="none" w:sz="0" w:space="0" w:color="auto"/>
+          <w:insideV w:val="none" w:sz="0" w:space="0" w:color="auto"/>
+        </w:tblBorders>
+        <w:tblLook w:val="04A0" w:firstRow="1" w:lastRow="0" w:firstColumn="1" w:lastColumn="0" w:noHBand="0" w:noVBand="1"/>
+      </w:tblPr>
+      <w:tblGrid>
+        <w:gridCol w:w="4526"/>
+        <w:gridCol w:w="4545"/>
+      </w:tblGrid>
+      <w:tr>
+        <w:tc>
+          <w:tcPr>
+            <w:tcW w:w="5000" w:type="pct"/>
+            <w:gridSpan w:val="2"/>
+            <w:vAlign w:val="center"/>
+          </w:tcPr>
+          <w:p>
+            <w:pPr>
+              <w:spacing w:before="80" w:after="80" w:line="360" w:lineRule="auto"/>
+              <w:jc w:val="center"/>
+              <w:rPr>
+                <w:rFonts w:ascii="Arial" w:hAnsi="Arial" w:cs="Arial"/>
+                <w:b/>
+                <w:bCs/>
+                <w:noProof/>
+                <w:sz w:val="24"/>
+                <w:szCs w:val="24"/>
+              </w:rPr>
+            </w:pPr>
+            <w:r>
+              <w:rPr>
+                <w:rFonts w:ascii="Arial" w:hAnsi="Arial" w:cs="Arial"/>
+                <w:b/>
+                <w:bCs/>
+                <w:noProof/>
+                <w:sz w:val="24"/>
+                <w:szCs w:val="24"/>
+              </w:rPr>
+              <w:lastRenderedPageBreak/>
+              <w:t xml:space="preserve">Imagem </w:t>
+            </w:r>
+            <w:r>
+              <w:rPr>
+                <w:rFonts w:ascii="Arial" w:hAnsi="Arial" w:cs="Arial"/>
+                <w:b/>
+                <w:bCs/>
+                <w:noProof/>
+                <w:sz w:val="24"/>
+                <w:szCs w:val="24"/>
+              </w:rPr>
+              <w:t>3</w:t>
+            </w:r>
+          </w:p>
+        </w:tc>
+      </w:tr>
+      <w:tr>
+        <w:tc>
+          <w:tcPr>
+            <w:tcW w:w="2495" w:type="pct"/>
+            <w:vAlign w:val="center"/>
+          </w:tcPr>
+          <w:p>
+            <w:pPr>
+              <w:spacing w:before="80" w:after="80" w:line="360" w:lineRule="auto"/>
+              <w:jc w:val="center"/>
+              <w:rPr>
+                <w:rFonts w:ascii="Arial" w:hAnsi="Arial" w:cs="Arial"/>
+                <w:sz w:val="24"/>
+                <w:szCs w:val="24"/>
+              </w:rPr>
+            </w:pPr>
+            <w:r>
+              <w:rPr>
+                <w:noProof/>
+              </w:rPr>
+              <w:drawing>
+                <wp:inline distT="0" distB="0" distL="0" distR="0" wp14:anchorId="07727DA9" wp14:editId="46C44BB6">
+                  <wp:extent cx="2381250" cy="1799590"/>
+                  <wp:effectExtent l="0" t="0" r="0" b="0"/>
+                  <wp:docPr id="371754502" name="Imagem 371754502" descr="Imagem em preto e branco&#10;&#10;Descrição gerada automaticamente com confiança média"/>
+                  <wp:cNvGraphicFramePr>
+                    <a:graphicFrameLocks xmlns:a="http://schemas.openxmlformats.org/drawingml/2006/main" noChangeAspect="1"/>
+                  </wp:cNvGraphicFramePr>
+                  <a:graphic xmlns:a="http://schemas.openxmlformats.org/drawingml/2006/main">
+                    <a:graphicData uri="http://schemas.openxmlformats.org/drawingml/2006/picture">
+                      <pic:pic xmlns:pic="http://schemas.openxmlformats.org/drawingml/2006/picture">
+                        <pic:nvPicPr>
+                          <pic:cNvPr id="910182122" name="Imagem 1" descr="Imagem em preto e branco&#10;&#10;Descrição gerada automaticamente com confiança média"/>
+                          <pic:cNvPicPr>
+                            <a:picLocks noChangeAspect="1" noChangeArrowheads="1"/>
+                          </pic:cNvPicPr>
+                        </pic:nvPicPr>
+                        <pic:blipFill rotWithShape="1">
+                          <a:blip r:embed="rId10" cstate="print">
+                            <a:extLst>
+                              <a:ext uri="{28A0092B-C50C-407E-A947-70E740481C1C}">
+                                <a14:useLocalDpi xmlns:a14="http://schemas.microsoft.com/office/drawing/2010/main" val="0"/>
+                              </a:ext>
+                            </a:extLst>
+                          </a:blip>
+                          <a:srcRect r="66741" b="50000"/>
+                          <a:stretch/>
+                        </pic:blipFill>
+                        <pic:spPr bwMode="auto">
+                          <a:xfrm>
+                            <a:off x="0" y="0"/>
+                            <a:ext cx="2381793" cy="1800000"/>
+                          </a:xfrm>
+                          <a:prstGeom prst="rect">
+                            <a:avLst/>
+                          </a:prstGeom>
+                          <a:noFill/>
+                          <a:ln>
+                            <a:noFill/>
+                          </a:ln>
+                          <a:extLst>
+                            <a:ext uri="{53640926-AAD7-44D8-BBD7-CCE9431645EC}">
+                              <a14:shadowObscured xmlns:a14="http://schemas.microsoft.com/office/drawing/2010/main"/>
+                            </a:ext>
+                          </a:extLst>
+                        </pic:spPr>
+                      </pic:pic>
+                    </a:graphicData>
+                  </a:graphic>
+                </wp:inline>
+              </w:drawing>
+            </w:r>
+          </w:p>
+        </w:tc>
+        <w:tc>
+          <w:tcPr>
+            <w:tcW w:w="2505" w:type="pct"/>
+            <w:vAlign w:val="center"/>
+          </w:tcPr>
+          <w:p>
+            <w:pPr>
+              <w:spacing w:before="80" w:after="80" w:line="360" w:lineRule="auto"/>
+              <w:jc w:val="center"/>
+              <w:rPr>
+                <w:rFonts w:ascii="Arial" w:hAnsi="Arial" w:cs="Arial"/>
+                <w:sz w:val="24"/>
+                <w:szCs w:val="24"/>
+              </w:rPr>
+            </w:pPr>
+            <w:r>
+              <w:rPr>
+                <w:noProof/>
+              </w:rPr>
+              <w:drawing>
+                <wp:inline distT="0" distB="0" distL="0" distR="0" wp14:anchorId="0DE4720E" wp14:editId="53F3F56D">
+                  <wp:extent cx="2436000" cy="1800000"/>
+                  <wp:effectExtent l="0" t="0" r="2540" b="0"/>
+                  <wp:docPr id="33126269" name="Imagem 33126269" descr="Imagem em preto e branco&#10;&#10;Descrição gerada automaticamente com confiança média"/>
+                  <wp:cNvGraphicFramePr>
+                    <a:graphicFrameLocks xmlns:a="http://schemas.openxmlformats.org/drawingml/2006/main" noChangeAspect="1"/>
+                  </wp:cNvGraphicFramePr>
+                  <a:graphic xmlns:a="http://schemas.openxmlformats.org/drawingml/2006/main">
+                    <a:graphicData uri="http://schemas.openxmlformats.org/drawingml/2006/picture">
+                      <pic:pic xmlns:pic="http://schemas.openxmlformats.org/drawingml/2006/picture">
+                        <pic:nvPicPr>
+                          <pic:cNvPr id="942606835" name="Imagem 942606835" descr="Imagem em preto e branco&#10;&#10;Descrição gerada automaticamente com confiança média"/>
+                          <pic:cNvPicPr>
+                            <a:picLocks noChangeAspect="1" noChangeArrowheads="1"/>
+                          </pic:cNvPicPr>
+                        </pic:nvPicPr>
+                        <pic:blipFill rotWithShape="1">
+                          <a:blip r:embed="rId10" cstate="print">
+                            <a:extLst>
+                              <a:ext uri="{28A0092B-C50C-407E-A947-70E740481C1C}">
+                                <a14:useLocalDpi xmlns:a14="http://schemas.microsoft.com/office/drawing/2010/main" val="0"/>
+                              </a:ext>
+                            </a:extLst>
+                          </a:blip>
+                          <a:srcRect l="33733" r="32698" b="50658"/>
+                          <a:stretch/>
+                        </pic:blipFill>
+                        <pic:spPr bwMode="auto">
+                          <a:xfrm>
+                            <a:off x="0" y="0"/>
+                            <a:ext cx="2436000" cy="1800000"/>
+                          </a:xfrm>
+                          <a:prstGeom prst="rect">
+                            <a:avLst/>
+                          </a:prstGeom>
+                          <a:noFill/>
+                          <a:ln>
+                            <a:noFill/>
+                          </a:ln>
+                          <a:extLst>
+                            <a:ext uri="{53640926-AAD7-44D8-BBD7-CCE9431645EC}">
+                              <a14:shadowObscured xmlns:a14="http://schemas.microsoft.com/office/drawing/2010/main"/>
+                            </a:ext>
+                          </a:extLst>
+                        </pic:spPr>
+                      </pic:pic>
+                    </a:graphicData>
+                  </a:graphic>
+                </wp:inline>
+              </w:drawing>
+            </w:r>
+          </w:p>
+        </w:tc>
+      </w:tr>
+      <w:tr>
+        <w:tc>
+          <w:tcPr>
+            <w:tcW w:w="2495" w:type="pct"/>
+            <w:vAlign w:val="center"/>
+          </w:tcPr>
+          <w:p>
+            <w:pPr>
+              <w:spacing w:before="80" w:after="80" w:line="360" w:lineRule="auto"/>
+              <w:jc w:val="center"/>
+              <w:rPr>
+                <w:rFonts w:ascii="Arial" w:hAnsi="Arial" w:cs="Arial"/>
+                <w:sz w:val="24"/>
+                <w:szCs w:val="24"/>
+              </w:rPr>
+            </w:pPr>
+            <w:r>
+              <w:rPr>
+                <w:rFonts w:ascii="Arial" w:hAnsi="Arial" w:cs="Arial"/>
+                <w:sz w:val="24"/>
+                <w:szCs w:val="24"/>
+              </w:rPr>
+              <w:t>Imagem original</w:t>
+            </w:r>
+          </w:p>
+        </w:tc>
+        <w:tc>
+          <w:tcPr>
+            <w:tcW w:w="2505" w:type="pct"/>
+            <w:vAlign w:val="center"/>
+          </w:tcPr>
+          <w:p>
+            <w:pPr>
+              <w:spacing w:before="80" w:after="80" w:line="360" w:lineRule="auto"/>
+              <w:jc w:val="center"/>
+              <w:rPr>
+                <w:rFonts w:ascii="Arial" w:hAnsi="Arial" w:cs="Arial"/>
+                <w:sz w:val="24"/>
+                <w:szCs w:val="24"/>
+              </w:rPr>
+            </w:pPr>
+            <w:r>
+              <w:rPr>
+                <w:rFonts w:ascii="Arial" w:hAnsi="Arial" w:cs="Arial"/>
+                <w:sz w:val="24"/>
+                <w:szCs w:val="24"/>
+              </w:rPr>
+              <w:t>Segmentação</w:t>
+            </w:r>
+          </w:p>
+        </w:tc>
+      </w:tr>
+      <w:tr>
+        <w:tc>
+          <w:tcPr>
+            <w:tcW w:w="2495" w:type="pct"/>
+            <w:vAlign w:val="center"/>
+          </w:tcPr>
+          <w:p>
+            <w:pPr>
+              <w:spacing w:before="80" w:after="80" w:line="360" w:lineRule="auto"/>
+              <w:jc w:val="center"/>
+              <w:rPr>
+                <w:rFonts w:ascii="Arial" w:hAnsi="Arial" w:cs="Arial"/>
+                <w:sz w:val="24"/>
+                <w:szCs w:val="24"/>
+              </w:rPr>
+            </w:pPr>
+            <w:r>
+              <w:rPr>
+                <w:noProof/>
+              </w:rPr>
+              <w:drawing>
+                <wp:inline distT="0" distB="0" distL="0" distR="0" wp14:anchorId="7178BA78" wp14:editId="3B082EAD">
+                  <wp:extent cx="2456757" cy="1800000"/>
+                  <wp:effectExtent l="0" t="0" r="1270" b="0"/>
+                  <wp:docPr id="627872137" name="Imagem 627872137" descr="Imagem em preto e branco&#10;&#10;Descrição gerada automaticamente com confiança média"/>
+                  <wp:cNvGraphicFramePr>
+                    <a:graphicFrameLocks xmlns:a="http://schemas.openxmlformats.org/drawingml/2006/main" noChangeAspect="1"/>
+                  </wp:cNvGraphicFramePr>
+                  <a:graphic xmlns:a="http://schemas.openxmlformats.org/drawingml/2006/main">
+                    <a:graphicData uri="http://schemas.openxmlformats.org/drawingml/2006/picture">
+                      <pic:pic xmlns:pic="http://schemas.openxmlformats.org/drawingml/2006/picture">
+                        <pic:nvPicPr>
+                          <pic:cNvPr id="968689202" name="Imagem 968689202" descr="Imagem em preto e branco&#10;&#10;Descrição gerada automaticamente com confiança média"/>
+                          <pic:cNvPicPr>
+                            <a:picLocks noChangeAspect="1" noChangeArrowheads="1"/>
+                          </pic:cNvPicPr>
+                        </pic:nvPicPr>
+                        <pic:blipFill rotWithShape="1">
+                          <a:blip r:embed="rId10">
+                            <a:extLst>
+                              <a:ext uri="{28A0092B-C50C-407E-A947-70E740481C1C}">
+                                <a14:useLocalDpi xmlns:a14="http://schemas.microsoft.com/office/drawing/2010/main" val="0"/>
+                              </a:ext>
+                            </a:extLst>
+                          </a:blip>
+                          <a:srcRect t="51316" r="66597"/>
+                          <a:stretch/>
+                        </pic:blipFill>
+                        <pic:spPr bwMode="auto">
+                          <a:xfrm>
+                            <a:off x="0" y="0"/>
+                            <a:ext cx="2456757" cy="1800000"/>
+                          </a:xfrm>
+                          <a:prstGeom prst="rect">
+                            <a:avLst/>
+                          </a:prstGeom>
+                          <a:noFill/>
+                          <a:ln>
+                            <a:noFill/>
+                          </a:ln>
+                          <a:extLst>
+                            <a:ext uri="{53640926-AAD7-44D8-BBD7-CCE9431645EC}">
+                              <a14:shadowObscured xmlns:a14="http://schemas.microsoft.com/office/drawing/2010/main"/>
+                            </a:ext>
+                          </a:extLst>
+                        </pic:spPr>
+                      </pic:pic>
+                    </a:graphicData>
+                  </a:graphic>
+                </wp:inline>
+              </w:drawing>
+            </w:r>
+          </w:p>
+        </w:tc>
+        <w:tc>
+          <w:tcPr>
+            <w:tcW w:w="2505" w:type="pct"/>
+            <w:vAlign w:val="center"/>
+          </w:tcPr>
+          <w:p>
+            <w:pPr>
+              <w:tabs>
+                <w:tab w:val="right" w:pos="4315"/>
+              </w:tabs>
+              <w:spacing w:before="80" w:after="80" w:line="360" w:lineRule="auto"/>
+              <w:jc w:val="center"/>
+              <w:rPr>
+                <w:rFonts w:ascii="Arial" w:hAnsi="Arial" w:cs="Arial"/>
+                <w:sz w:val="24"/>
+                <w:szCs w:val="24"/>
+              </w:rPr>
+            </w:pPr>
+            <w:r>
+              <w:rPr>
+                <w:noProof/>
+              </w:rPr>
+              <w:drawing>
+                <wp:inline distT="0" distB="0" distL="0" distR="0" wp14:anchorId="5B3FE3E6" wp14:editId="2B910F4F">
+                  <wp:extent cx="2345166" cy="1800000"/>
+                  <wp:effectExtent l="0" t="0" r="0" b="0"/>
+                  <wp:docPr id="1734715176" name="Imagem 1734715176" descr="Imagem em preto e branco&#10;&#10;Descrição gerada automaticamente com confiança média"/>
+                  <wp:cNvGraphicFramePr>
+                    <a:graphicFrameLocks xmlns:a="http://schemas.openxmlformats.org/drawingml/2006/main" noChangeAspect="1"/>
+                  </wp:cNvGraphicFramePr>
+                  <a:graphic xmlns:a="http://schemas.openxmlformats.org/drawingml/2006/main">
+                    <a:graphicData uri="http://schemas.openxmlformats.org/drawingml/2006/picture">
+                      <pic:pic xmlns:pic="http://schemas.openxmlformats.org/drawingml/2006/picture">
+                        <pic:nvPicPr>
+                          <pic:cNvPr id="1176974835" name="Imagem 1176974835" descr="Imagem em preto e branco&#10;&#10;Descrição gerada automaticamente com confiança média"/>
+                          <pic:cNvPicPr>
+                            <a:picLocks noChangeAspect="1" noChangeArrowheads="1"/>
+                          </pic:cNvPicPr>
+                        </pic:nvPicPr>
+                        <pic:blipFill rotWithShape="1">
+                          <a:blip r:embed="rId10" cstate="print">
+                            <a:extLst>
+                              <a:ext uri="{28A0092B-C50C-407E-A947-70E740481C1C}">
+                                <a14:useLocalDpi xmlns:a14="http://schemas.microsoft.com/office/drawing/2010/main" val="0"/>
+                              </a:ext>
+                            </a:extLst>
+                          </a:blip>
+                          <a:srcRect l="67468" b="50329"/>
+                          <a:stretch/>
+                        </pic:blipFill>
+                        <pic:spPr bwMode="auto">
+                          <a:xfrm>
+                            <a:off x="0" y="0"/>
+                            <a:ext cx="2345166" cy="1800000"/>
+                          </a:xfrm>
+                          <a:prstGeom prst="rect">
+                            <a:avLst/>
+                          </a:prstGeom>
+                          <a:noFill/>
+                          <a:ln>
+                            <a:noFill/>
+                          </a:ln>
+                          <a:extLst>
+                            <a:ext uri="{53640926-AAD7-44D8-BBD7-CCE9431645EC}">
+                              <a14:shadowObscured xmlns:a14="http://schemas.microsoft.com/office/drawing/2010/main"/>
+                            </a:ext>
+                          </a:extLst>
+                        </pic:spPr>
+                      </pic:pic>
+                    </a:graphicData>
+                  </a:graphic>
+                </wp:inline>
+              </w:drawing>
+            </w:r>
+          </w:p>
+        </w:tc>
+      </w:tr>
+      <w:tr>
+        <w:tc>
+          <w:tcPr>
+            <w:tcW w:w="2495" w:type="pct"/>
+            <w:vAlign w:val="center"/>
+          </w:tcPr>
+          <w:p>
+            <w:pPr>
+              <w:spacing w:before="80" w:after="80" w:line="360" w:lineRule="auto"/>
+              <w:jc w:val="center"/>
+              <w:rPr>
+                <w:rFonts w:ascii="Arial" w:hAnsi="Arial" w:cs="Arial"/>
+                <w:sz w:val="24"/>
+                <w:szCs w:val="24"/>
+              </w:rPr>
+            </w:pPr>
+            <w:r>
+              <w:rPr>
+                <w:rFonts w:ascii="Arial" w:hAnsi="Arial" w:cs="Arial"/>
+                <w:sz w:val="24"/>
+                <w:szCs w:val="24"/>
+              </w:rPr>
+              <w:t xml:space="preserve">Ground </w:t>
+            </w:r>
+            <w:proofErr w:type="spellStart"/>
+            <w:r>
+              <w:rPr>
+                <w:rFonts w:ascii="Arial" w:hAnsi="Arial" w:cs="Arial"/>
+                <w:sz w:val="24"/>
+                <w:szCs w:val="24"/>
+              </w:rPr>
+              <w:t>Truth</w:t>
+            </w:r>
+            <w:proofErr w:type="spellEnd"/>
+          </w:p>
+        </w:tc>
+        <w:tc>
+          <w:tcPr>
+            <w:tcW w:w="2505" w:type="pct"/>
+            <w:vAlign w:val="center"/>
+          </w:tcPr>
+          <w:p>
+            <w:pPr>
+              <w:spacing w:before="80" w:after="80" w:line="360" w:lineRule="auto"/>
+              <w:jc w:val="center"/>
+              <w:rPr>
+                <w:rFonts w:ascii="Arial" w:hAnsi="Arial" w:cs="Arial"/>
+                <w:sz w:val="24"/>
+                <w:szCs w:val="24"/>
+              </w:rPr>
+            </w:pPr>
+            <w:r>
+              <w:rPr>
+                <w:rFonts w:ascii="Arial" w:hAnsi="Arial" w:cs="Arial"/>
+                <w:sz w:val="24"/>
+                <w:szCs w:val="24"/>
+              </w:rPr>
+              <w:t>Segmentação Preenchida</w:t>
+            </w:r>
+          </w:p>
+        </w:tc>
+      </w:tr>
+    </w:tbl>
+    <w:p>
+      <w:pPr>
         <w:spacing w:before="80" w:after="80" w:line="360" w:lineRule="auto"/>
         <w:rPr>
           <w:rFonts w:ascii="Arial" w:hAnsi="Arial" w:cs="Arial"/>
@@ -2880,6 +3384,719 @@
         </w:rPr>
       </w:pPr>
     </w:p>
+    <w:tbl>
+      <w:tblPr>
+        <w:tblStyle w:val="Tabelacomgrade"/>
+        <w:tblW w:w="0" w:type="auto"/>
+        <w:jc w:val="center"/>
+        <w:tblLook w:val="04A0" w:firstRow="1" w:lastRow="0" w:firstColumn="1" w:lastColumn="0" w:noHBand="0" w:noVBand="1"/>
+      </w:tblPr>
+      <w:tblGrid>
+        <w:gridCol w:w="1457"/>
+        <w:gridCol w:w="1924"/>
+        <w:gridCol w:w="1844"/>
+      </w:tblGrid>
+      <w:tr>
+        <w:trPr>
+          <w:jc w:val="center"/>
+        </w:trPr>
+        <w:tc>
+          <w:tcPr>
+            <w:tcW w:w="0" w:type="auto"/>
+            <w:vAlign w:val="center"/>
+          </w:tcPr>
+          <w:p>
+            <w:pPr>
+              <w:spacing w:before="80" w:after="80" w:line="360" w:lineRule="auto"/>
+              <w:jc w:val="center"/>
+              <w:rPr>
+                <w:rFonts w:ascii="Arial" w:hAnsi="Arial" w:cs="Arial"/>
+                <w:b/>
+                <w:bCs/>
+                <w:sz w:val="24"/>
+                <w:szCs w:val="24"/>
+              </w:rPr>
+            </w:pPr>
+            <w:r>
+              <w:rPr>
+                <w:rFonts w:ascii="Arial" w:hAnsi="Arial" w:cs="Arial"/>
+                <w:b/>
+                <w:bCs/>
+                <w:sz w:val="24"/>
+                <w:szCs w:val="24"/>
+              </w:rPr>
+              <w:t>Verdadeiro</w:t>
+            </w:r>
+          </w:p>
+        </w:tc>
+        <w:tc>
+          <w:tcPr>
+            <w:tcW w:w="0" w:type="auto"/>
+            <w:vAlign w:val="center"/>
+          </w:tcPr>
+          <w:p>
+            <w:pPr>
+              <w:spacing w:before="80" w:after="80" w:line="360" w:lineRule="auto"/>
+              <w:jc w:val="center"/>
+              <w:rPr>
+                <w:rFonts w:ascii="Arial" w:hAnsi="Arial" w:cs="Arial"/>
+                <w:b/>
+                <w:bCs/>
+                <w:sz w:val="24"/>
+                <w:szCs w:val="24"/>
+              </w:rPr>
+            </w:pPr>
+            <w:r>
+              <w:rPr>
+                <w:rFonts w:ascii="Arial" w:hAnsi="Arial" w:cs="Arial"/>
+                <w:b/>
+                <w:bCs/>
+                <w:sz w:val="24"/>
+                <w:szCs w:val="24"/>
+              </w:rPr>
+              <w:t>Falso Negativo</w:t>
+            </w:r>
+          </w:p>
+        </w:tc>
+        <w:tc>
+          <w:tcPr>
+            <w:tcW w:w="0" w:type="auto"/>
+            <w:vAlign w:val="center"/>
+          </w:tcPr>
+          <w:p>
+            <w:pPr>
+              <w:spacing w:before="80" w:after="80" w:line="360" w:lineRule="auto"/>
+              <w:jc w:val="center"/>
+              <w:rPr>
+                <w:rFonts w:ascii="Arial" w:hAnsi="Arial" w:cs="Arial"/>
+                <w:b/>
+                <w:bCs/>
+                <w:sz w:val="24"/>
+                <w:szCs w:val="24"/>
+              </w:rPr>
+            </w:pPr>
+            <w:r>
+              <w:rPr>
+                <w:rFonts w:ascii="Arial" w:hAnsi="Arial" w:cs="Arial"/>
+                <w:b/>
+                <w:bCs/>
+                <w:sz w:val="24"/>
+                <w:szCs w:val="24"/>
+              </w:rPr>
+              <w:t>Falso Positivo</w:t>
+            </w:r>
+          </w:p>
+        </w:tc>
+      </w:tr>
+      <w:tr>
+        <w:trPr>
+          <w:jc w:val="center"/>
+        </w:trPr>
+        <w:tc>
+          <w:tcPr>
+            <w:tcW w:w="0" w:type="auto"/>
+            <w:vAlign w:val="center"/>
+          </w:tcPr>
+          <w:p>
+            <w:pPr>
+              <w:spacing w:before="80" w:after="80" w:line="360" w:lineRule="auto"/>
+              <w:jc w:val="center"/>
+              <w:rPr>
+                <w:rFonts w:ascii="Arial" w:hAnsi="Arial" w:cs="Arial"/>
+                <w:sz w:val="24"/>
+                <w:szCs w:val="24"/>
+              </w:rPr>
+            </w:pPr>
+            <w:r>
+              <w:rPr>
+                <w:rFonts w:ascii="Arial" w:hAnsi="Arial" w:cs="Arial"/>
+                <w:sz w:val="24"/>
+                <w:szCs w:val="24"/>
+              </w:rPr>
+              <w:t>98.42</w:t>
+            </w:r>
+            <w:r>
+              <w:rPr>
+                <w:rFonts w:ascii="Arial" w:hAnsi="Arial" w:cs="Arial"/>
+                <w:sz w:val="24"/>
+                <w:szCs w:val="24"/>
+              </w:rPr>
+              <w:t>%</w:t>
+            </w:r>
+          </w:p>
+        </w:tc>
+        <w:tc>
+          <w:tcPr>
+            <w:tcW w:w="0" w:type="auto"/>
+            <w:vAlign w:val="center"/>
+          </w:tcPr>
+          <w:p>
+            <w:pPr>
+              <w:spacing w:before="80" w:after="80" w:line="360" w:lineRule="auto"/>
+              <w:jc w:val="center"/>
+              <w:rPr>
+                <w:rFonts w:ascii="Arial" w:hAnsi="Arial" w:cs="Arial"/>
+                <w:sz w:val="24"/>
+                <w:szCs w:val="24"/>
+              </w:rPr>
+            </w:pPr>
+            <w:r>
+              <w:rPr>
+                <w:rFonts w:ascii="Arial" w:hAnsi="Arial" w:cs="Arial"/>
+                <w:sz w:val="24"/>
+                <w:szCs w:val="24"/>
+              </w:rPr>
+              <w:t>1.50</w:t>
+            </w:r>
+            <w:r>
+              <w:rPr>
+                <w:rFonts w:ascii="Arial" w:hAnsi="Arial" w:cs="Arial"/>
+                <w:sz w:val="24"/>
+                <w:szCs w:val="24"/>
+              </w:rPr>
+              <w:t>%</w:t>
+            </w:r>
+          </w:p>
+        </w:tc>
+        <w:tc>
+          <w:tcPr>
+            <w:tcW w:w="0" w:type="auto"/>
+            <w:vAlign w:val="center"/>
+          </w:tcPr>
+          <w:p>
+            <w:pPr>
+              <w:spacing w:before="80" w:after="80" w:line="360" w:lineRule="auto"/>
+              <w:jc w:val="center"/>
+              <w:rPr>
+                <w:rFonts w:ascii="Arial" w:hAnsi="Arial" w:cs="Arial"/>
+                <w:sz w:val="24"/>
+                <w:szCs w:val="24"/>
+              </w:rPr>
+            </w:pPr>
+            <w:r>
+              <w:rPr>
+                <w:rFonts w:ascii="Arial" w:hAnsi="Arial" w:cs="Arial"/>
+                <w:sz w:val="24"/>
+                <w:szCs w:val="24"/>
+              </w:rPr>
+              <w:t>0.08</w:t>
+            </w:r>
+            <w:r>
+              <w:rPr>
+                <w:rFonts w:ascii="Arial" w:hAnsi="Arial" w:cs="Arial"/>
+                <w:sz w:val="24"/>
+                <w:szCs w:val="24"/>
+              </w:rPr>
+              <w:t>%</w:t>
+            </w:r>
+          </w:p>
+        </w:tc>
+      </w:tr>
+    </w:tbl>
+    <w:p>
+      <w:pPr>
+        <w:rPr>
+          <w:rFonts w:ascii="Arial" w:hAnsi="Arial" w:cs="Arial"/>
+          <w:sz w:val="24"/>
+          <w:szCs w:val="24"/>
+        </w:rPr>
+      </w:pPr>
+    </w:p>
+    <w:p>
+      <w:pPr>
+        <w:rPr>
+          <w:rFonts w:ascii="Arial" w:hAnsi="Arial" w:cs="Arial"/>
+          <w:sz w:val="24"/>
+          <w:szCs w:val="24"/>
+        </w:rPr>
+      </w:pPr>
+      <w:r>
+        <w:rPr>
+          <w:rFonts w:ascii="Arial" w:hAnsi="Arial" w:cs="Arial"/>
+          <w:sz w:val="24"/>
+          <w:szCs w:val="24"/>
+        </w:rPr>
+        <w:br w:type="page"/>
+      </w:r>
+    </w:p>
+    <w:tbl>
+      <w:tblPr>
+        <w:tblStyle w:val="Tabelacomgrade"/>
+        <w:tblW w:w="5000" w:type="pct"/>
+        <w:tblBorders>
+          <w:top w:val="none" w:sz="0" w:space="0" w:color="auto"/>
+          <w:left w:val="none" w:sz="0" w:space="0" w:color="auto"/>
+          <w:bottom w:val="none" w:sz="0" w:space="0" w:color="auto"/>
+          <w:right w:val="none" w:sz="0" w:space="0" w:color="auto"/>
+          <w:insideH w:val="none" w:sz="0" w:space="0" w:color="auto"/>
+          <w:insideV w:val="none" w:sz="0" w:space="0" w:color="auto"/>
+        </w:tblBorders>
+        <w:tblLook w:val="04A0" w:firstRow="1" w:lastRow="0" w:firstColumn="1" w:lastColumn="0" w:noHBand="0" w:noVBand="1"/>
+      </w:tblPr>
+      <w:tblGrid>
+        <w:gridCol w:w="4526"/>
+        <w:gridCol w:w="4545"/>
+      </w:tblGrid>
+      <w:tr>
+        <w:tc>
+          <w:tcPr>
+            <w:tcW w:w="5000" w:type="pct"/>
+            <w:gridSpan w:val="2"/>
+            <w:vAlign w:val="center"/>
+          </w:tcPr>
+          <w:p>
+            <w:pPr>
+              <w:spacing w:before="80" w:after="80" w:line="360" w:lineRule="auto"/>
+              <w:jc w:val="center"/>
+              <w:rPr>
+                <w:rFonts w:ascii="Arial" w:hAnsi="Arial" w:cs="Arial"/>
+                <w:b/>
+                <w:bCs/>
+                <w:noProof/>
+                <w:sz w:val="24"/>
+                <w:szCs w:val="24"/>
+              </w:rPr>
+            </w:pPr>
+            <w:r>
+              <w:rPr>
+                <w:rFonts w:ascii="Arial" w:hAnsi="Arial" w:cs="Arial"/>
+                <w:b/>
+                <w:bCs/>
+                <w:noProof/>
+                <w:sz w:val="24"/>
+                <w:szCs w:val="24"/>
+              </w:rPr>
+              <w:lastRenderedPageBreak/>
+              <w:t xml:space="preserve">Imagem </w:t>
+            </w:r>
+            <w:r>
+              <w:rPr>
+                <w:rFonts w:ascii="Arial" w:hAnsi="Arial" w:cs="Arial"/>
+                <w:b/>
+                <w:bCs/>
+                <w:noProof/>
+                <w:sz w:val="24"/>
+                <w:szCs w:val="24"/>
+              </w:rPr>
+              <w:t>4</w:t>
+            </w:r>
+          </w:p>
+        </w:tc>
+      </w:tr>
+      <w:tr>
+        <w:tc>
+          <w:tcPr>
+            <w:tcW w:w="2495" w:type="pct"/>
+            <w:vAlign w:val="center"/>
+          </w:tcPr>
+          <w:p>
+            <w:pPr>
+              <w:spacing w:before="80" w:after="80" w:line="360" w:lineRule="auto"/>
+              <w:jc w:val="center"/>
+              <w:rPr>
+                <w:rFonts w:ascii="Arial" w:hAnsi="Arial" w:cs="Arial"/>
+                <w:sz w:val="24"/>
+                <w:szCs w:val="24"/>
+              </w:rPr>
+            </w:pPr>
+            <w:r>
+              <w:rPr>
+                <w:noProof/>
+              </w:rPr>
+              <w:drawing>
+                <wp:inline distT="0" distB="0" distL="0" distR="0" wp14:anchorId="531514AC" wp14:editId="21760F75">
+                  <wp:extent cx="2392105" cy="1800000"/>
+                  <wp:effectExtent l="0" t="0" r="8255" b="0"/>
+                  <wp:docPr id="1907783027" name="Imagem 1907783027"/>
+                  <wp:cNvGraphicFramePr>
+                    <a:graphicFrameLocks xmlns:a="http://schemas.openxmlformats.org/drawingml/2006/main" noChangeAspect="1"/>
+                  </wp:cNvGraphicFramePr>
+                  <a:graphic xmlns:a="http://schemas.openxmlformats.org/drawingml/2006/main">
+                    <a:graphicData uri="http://schemas.openxmlformats.org/drawingml/2006/picture">
+                      <pic:pic xmlns:pic="http://schemas.openxmlformats.org/drawingml/2006/picture">
+                        <pic:nvPicPr>
+                          <pic:cNvPr id="0" name="Picture 6"/>
+                          <pic:cNvPicPr>
+                            <a:picLocks noChangeAspect="1" noChangeArrowheads="1"/>
+                          </pic:cNvPicPr>
+                        </pic:nvPicPr>
+                        <pic:blipFill rotWithShape="1">
+                          <a:blip r:embed="rId11" cstate="print">
+                            <a:extLst>
+                              <a:ext uri="{28A0092B-C50C-407E-A947-70E740481C1C}">
+                                <a14:useLocalDpi xmlns:a14="http://schemas.microsoft.com/office/drawing/2010/main" val="0"/>
+                              </a:ext>
+                            </a:extLst>
+                          </a:blip>
+                          <a:srcRect r="66597" b="50000"/>
+                          <a:stretch/>
+                        </pic:blipFill>
+                        <pic:spPr bwMode="auto">
+                          <a:xfrm>
+                            <a:off x="0" y="0"/>
+                            <a:ext cx="2392105" cy="1800000"/>
+                          </a:xfrm>
+                          <a:prstGeom prst="rect">
+                            <a:avLst/>
+                          </a:prstGeom>
+                          <a:noFill/>
+                          <a:ln>
+                            <a:noFill/>
+                          </a:ln>
+                          <a:extLst>
+                            <a:ext uri="{53640926-AAD7-44D8-BBD7-CCE9431645EC}">
+                              <a14:shadowObscured xmlns:a14="http://schemas.microsoft.com/office/drawing/2010/main"/>
+                            </a:ext>
+                          </a:extLst>
+                        </pic:spPr>
+                      </pic:pic>
+                    </a:graphicData>
+                  </a:graphic>
+                </wp:inline>
+              </w:drawing>
+            </w:r>
+          </w:p>
+        </w:tc>
+        <w:tc>
+          <w:tcPr>
+            <w:tcW w:w="2505" w:type="pct"/>
+            <w:vAlign w:val="center"/>
+          </w:tcPr>
+          <w:p>
+            <w:pPr>
+              <w:spacing w:before="80" w:after="80" w:line="360" w:lineRule="auto"/>
+              <w:jc w:val="center"/>
+              <w:rPr>
+                <w:rFonts w:ascii="Arial" w:hAnsi="Arial" w:cs="Arial"/>
+                <w:sz w:val="24"/>
+                <w:szCs w:val="24"/>
+              </w:rPr>
+            </w:pPr>
+            <w:r>
+              <w:rPr>
+                <w:noProof/>
+              </w:rPr>
+              <w:drawing>
+                <wp:inline distT="0" distB="0" distL="0" distR="0" wp14:anchorId="28AF0B4C" wp14:editId="10FAAB21">
+                  <wp:extent cx="2364706" cy="1800000"/>
+                  <wp:effectExtent l="0" t="0" r="0" b="0"/>
+                  <wp:docPr id="2123029366" name="Imagem 2123029366" descr="Peixe visto de perto&#10;&#10;Descrição gerada automaticamente com confiança média"/>
+                  <wp:cNvGraphicFramePr>
+                    <a:graphicFrameLocks xmlns:a="http://schemas.openxmlformats.org/drawingml/2006/main" noChangeAspect="1"/>
+                  </wp:cNvGraphicFramePr>
+                  <a:graphic xmlns:a="http://schemas.openxmlformats.org/drawingml/2006/main">
+                    <a:graphicData uri="http://schemas.openxmlformats.org/drawingml/2006/picture">
+                      <pic:pic xmlns:pic="http://schemas.openxmlformats.org/drawingml/2006/picture">
+                        <pic:nvPicPr>
+                          <pic:cNvPr id="1976661655" name="Imagem 3" descr="Peixe visto de perto&#10;&#10;Descrição gerada automaticamente com confiança média"/>
+                          <pic:cNvPicPr>
+                            <a:picLocks noChangeAspect="1" noChangeArrowheads="1"/>
+                          </pic:cNvPicPr>
+                        </pic:nvPicPr>
+                        <pic:blipFill rotWithShape="1">
+                          <a:blip r:embed="rId11" cstate="print">
+                            <a:extLst>
+                              <a:ext uri="{28A0092B-C50C-407E-A947-70E740481C1C}">
+                                <a14:useLocalDpi xmlns:a14="http://schemas.microsoft.com/office/drawing/2010/main" val="0"/>
+                              </a:ext>
+                            </a:extLst>
+                          </a:blip>
+                          <a:srcRect l="33899" r="32863" b="49671"/>
+                          <a:stretch/>
+                        </pic:blipFill>
+                        <pic:spPr bwMode="auto">
+                          <a:xfrm>
+                            <a:off x="0" y="0"/>
+                            <a:ext cx="2364706" cy="1800000"/>
+                          </a:xfrm>
+                          <a:prstGeom prst="rect">
+                            <a:avLst/>
+                          </a:prstGeom>
+                          <a:noFill/>
+                          <a:ln>
+                            <a:noFill/>
+                          </a:ln>
+                          <a:extLst>
+                            <a:ext uri="{53640926-AAD7-44D8-BBD7-CCE9431645EC}">
+                              <a14:shadowObscured xmlns:a14="http://schemas.microsoft.com/office/drawing/2010/main"/>
+                            </a:ext>
+                          </a:extLst>
+                        </pic:spPr>
+                      </pic:pic>
+                    </a:graphicData>
+                  </a:graphic>
+                </wp:inline>
+              </w:drawing>
+            </w:r>
+          </w:p>
+        </w:tc>
+      </w:tr>
+      <w:tr>
+        <w:tc>
+          <w:tcPr>
+            <w:tcW w:w="2495" w:type="pct"/>
+            <w:vAlign w:val="center"/>
+          </w:tcPr>
+          <w:p>
+            <w:pPr>
+              <w:spacing w:before="80" w:after="80" w:line="360" w:lineRule="auto"/>
+              <w:jc w:val="center"/>
+              <w:rPr>
+                <w:rFonts w:ascii="Arial" w:hAnsi="Arial" w:cs="Arial"/>
+                <w:sz w:val="24"/>
+                <w:szCs w:val="24"/>
+              </w:rPr>
+            </w:pPr>
+            <w:r>
+              <w:rPr>
+                <w:rFonts w:ascii="Arial" w:hAnsi="Arial" w:cs="Arial"/>
+                <w:sz w:val="24"/>
+                <w:szCs w:val="24"/>
+              </w:rPr>
+              <w:t>Imagem original</w:t>
+            </w:r>
+          </w:p>
+        </w:tc>
+        <w:tc>
+          <w:tcPr>
+            <w:tcW w:w="2505" w:type="pct"/>
+            <w:vAlign w:val="center"/>
+          </w:tcPr>
+          <w:p>
+            <w:pPr>
+              <w:spacing w:before="80" w:after="80" w:line="360" w:lineRule="auto"/>
+              <w:jc w:val="center"/>
+              <w:rPr>
+                <w:rFonts w:ascii="Arial" w:hAnsi="Arial" w:cs="Arial"/>
+                <w:sz w:val="24"/>
+                <w:szCs w:val="24"/>
+              </w:rPr>
+            </w:pPr>
+            <w:r>
+              <w:rPr>
+                <w:rFonts w:ascii="Arial" w:hAnsi="Arial" w:cs="Arial"/>
+                <w:sz w:val="24"/>
+                <w:szCs w:val="24"/>
+              </w:rPr>
+              <w:t>Segmentação</w:t>
+            </w:r>
+          </w:p>
+        </w:tc>
+      </w:tr>
+      <w:tr>
+        <w:tc>
+          <w:tcPr>
+            <w:tcW w:w="2495" w:type="pct"/>
+            <w:vAlign w:val="center"/>
+          </w:tcPr>
+          <w:p>
+            <w:pPr>
+              <w:spacing w:before="80" w:after="80" w:line="360" w:lineRule="auto"/>
+              <w:jc w:val="center"/>
+              <w:rPr>
+                <w:rFonts w:ascii="Arial" w:hAnsi="Arial" w:cs="Arial"/>
+                <w:sz w:val="24"/>
+                <w:szCs w:val="24"/>
+              </w:rPr>
+            </w:pPr>
+            <w:r>
+              <w:rPr>
+                <w:noProof/>
+              </w:rPr>
+              <w:drawing>
+                <wp:inline distT="0" distB="0" distL="0" distR="0" wp14:anchorId="41389884" wp14:editId="40D3E147">
+                  <wp:extent cx="2440268" cy="1800000"/>
+                  <wp:effectExtent l="0" t="0" r="0" b="0"/>
+                  <wp:docPr id="242476286" name="Imagem 242476286" descr="Peixe visto de perto&#10;&#10;Descrição gerada automaticamente com confiança média"/>
+                  <wp:cNvGraphicFramePr>
+                    <a:graphicFrameLocks xmlns:a="http://schemas.openxmlformats.org/drawingml/2006/main" noChangeAspect="1"/>
+                  </wp:cNvGraphicFramePr>
+                  <a:graphic xmlns:a="http://schemas.openxmlformats.org/drawingml/2006/main">
+                    <a:graphicData uri="http://schemas.openxmlformats.org/drawingml/2006/picture">
+                      <pic:pic xmlns:pic="http://schemas.openxmlformats.org/drawingml/2006/picture">
+                        <pic:nvPicPr>
+                          <pic:cNvPr id="1326241866" name="Imagem 5" descr="Peixe visto de perto&#10;&#10;Descrição gerada automaticamente com confiança média"/>
+                          <pic:cNvPicPr>
+                            <a:picLocks noChangeAspect="1" noChangeArrowheads="1"/>
+                          </pic:cNvPicPr>
+                        </pic:nvPicPr>
+                        <pic:blipFill rotWithShape="1">
+                          <a:blip r:embed="rId11" cstate="print">
+                            <a:extLst>
+                              <a:ext uri="{28A0092B-C50C-407E-A947-70E740481C1C}">
+                                <a14:useLocalDpi xmlns:a14="http://schemas.microsoft.com/office/drawing/2010/main" val="0"/>
+                              </a:ext>
+                            </a:extLst>
+                          </a:blip>
+                          <a:srcRect t="50987" r="66597"/>
+                          <a:stretch/>
+                        </pic:blipFill>
+                        <pic:spPr bwMode="auto">
+                          <a:xfrm>
+                            <a:off x="0" y="0"/>
+                            <a:ext cx="2440268" cy="1800000"/>
+                          </a:xfrm>
+                          <a:prstGeom prst="rect">
+                            <a:avLst/>
+                          </a:prstGeom>
+                          <a:noFill/>
+                          <a:ln>
+                            <a:noFill/>
+                          </a:ln>
+                          <a:extLst>
+                            <a:ext uri="{53640926-AAD7-44D8-BBD7-CCE9431645EC}">
+                              <a14:shadowObscured xmlns:a14="http://schemas.microsoft.com/office/drawing/2010/main"/>
+                            </a:ext>
+                          </a:extLst>
+                        </pic:spPr>
+                      </pic:pic>
+                    </a:graphicData>
+                  </a:graphic>
+                </wp:inline>
+              </w:drawing>
+            </w:r>
+          </w:p>
+        </w:tc>
+        <w:tc>
+          <w:tcPr>
+            <w:tcW w:w="2505" w:type="pct"/>
+            <w:vAlign w:val="center"/>
+          </w:tcPr>
+          <w:p>
+            <w:pPr>
+              <w:tabs>
+                <w:tab w:val="right" w:pos="4315"/>
+              </w:tabs>
+              <w:spacing w:before="80" w:after="80" w:line="360" w:lineRule="auto"/>
+              <w:jc w:val="center"/>
+              <w:rPr>
+                <w:rFonts w:ascii="Arial" w:hAnsi="Arial" w:cs="Arial"/>
+                <w:sz w:val="24"/>
+                <w:szCs w:val="24"/>
+              </w:rPr>
+            </w:pPr>
+            <w:r>
+              <w:rPr>
+                <w:noProof/>
+              </w:rPr>
+              <w:drawing>
+                <wp:inline distT="0" distB="0" distL="0" distR="0" wp14:anchorId="18A35D1F" wp14:editId="1C3989BC">
+                  <wp:extent cx="2294211" cy="1800000"/>
+                  <wp:effectExtent l="0" t="0" r="0" b="0"/>
+                  <wp:docPr id="1569017400" name="Imagem 1569017400" descr="Peixe visto de perto&#10;&#10;Descrição gerada automaticamente com confiança média"/>
+                  <wp:cNvGraphicFramePr>
+                    <a:graphicFrameLocks xmlns:a="http://schemas.openxmlformats.org/drawingml/2006/main" noChangeAspect="1"/>
+                  </wp:cNvGraphicFramePr>
+                  <a:graphic xmlns:a="http://schemas.openxmlformats.org/drawingml/2006/main">
+                    <a:graphicData uri="http://schemas.openxmlformats.org/drawingml/2006/picture">
+                      <pic:pic xmlns:pic="http://schemas.openxmlformats.org/drawingml/2006/picture">
+                        <pic:nvPicPr>
+                          <pic:cNvPr id="1581792418" name="Imagem 4" descr="Peixe visto de perto&#10;&#10;Descrição gerada automaticamente com confiança média"/>
+                          <pic:cNvPicPr>
+                            <a:picLocks noChangeAspect="1" noChangeArrowheads="1"/>
+                          </pic:cNvPicPr>
+                        </pic:nvPicPr>
+                        <pic:blipFill rotWithShape="1">
+                          <a:blip r:embed="rId11" cstate="print">
+                            <a:extLst>
+                              <a:ext uri="{28A0092B-C50C-407E-A947-70E740481C1C}">
+                                <a14:useLocalDpi xmlns:a14="http://schemas.microsoft.com/office/drawing/2010/main" val="0"/>
+                              </a:ext>
+                            </a:extLst>
+                          </a:blip>
+                          <a:srcRect l="67964" b="50000"/>
+                          <a:stretch/>
+                        </pic:blipFill>
+                        <pic:spPr bwMode="auto">
+                          <a:xfrm>
+                            <a:off x="0" y="0"/>
+                            <a:ext cx="2294211" cy="1800000"/>
+                          </a:xfrm>
+                          <a:prstGeom prst="rect">
+                            <a:avLst/>
+                          </a:prstGeom>
+                          <a:noFill/>
+                          <a:ln>
+                            <a:noFill/>
+                          </a:ln>
+                          <a:extLst>
+                            <a:ext uri="{53640926-AAD7-44D8-BBD7-CCE9431645EC}">
+                              <a14:shadowObscured xmlns:a14="http://schemas.microsoft.com/office/drawing/2010/main"/>
+                            </a:ext>
+                          </a:extLst>
+                        </pic:spPr>
+                      </pic:pic>
+                    </a:graphicData>
+                  </a:graphic>
+                </wp:inline>
+              </w:drawing>
+            </w:r>
+          </w:p>
+        </w:tc>
+      </w:tr>
+      <w:tr>
+        <w:tc>
+          <w:tcPr>
+            <w:tcW w:w="2495" w:type="pct"/>
+            <w:vAlign w:val="center"/>
+          </w:tcPr>
+          <w:p>
+            <w:pPr>
+              <w:spacing w:before="80" w:after="80" w:line="360" w:lineRule="auto"/>
+              <w:jc w:val="center"/>
+              <w:rPr>
+                <w:rFonts w:ascii="Arial" w:hAnsi="Arial" w:cs="Arial"/>
+                <w:sz w:val="24"/>
+                <w:szCs w:val="24"/>
+              </w:rPr>
+            </w:pPr>
+            <w:r>
+              <w:rPr>
+                <w:rFonts w:ascii="Arial" w:hAnsi="Arial" w:cs="Arial"/>
+                <w:sz w:val="24"/>
+                <w:szCs w:val="24"/>
+              </w:rPr>
+              <w:t xml:space="preserve">Ground </w:t>
+            </w:r>
+            <w:proofErr w:type="spellStart"/>
+            <w:r>
+              <w:rPr>
+                <w:rFonts w:ascii="Arial" w:hAnsi="Arial" w:cs="Arial"/>
+                <w:sz w:val="24"/>
+                <w:szCs w:val="24"/>
+              </w:rPr>
+              <w:t>Truth</w:t>
+            </w:r>
+            <w:proofErr w:type="spellEnd"/>
+          </w:p>
+        </w:tc>
+        <w:tc>
+          <w:tcPr>
+            <w:tcW w:w="2505" w:type="pct"/>
+            <w:vAlign w:val="center"/>
+          </w:tcPr>
+          <w:p>
+            <w:pPr>
+              <w:spacing w:before="80" w:after="80" w:line="360" w:lineRule="auto"/>
+              <w:jc w:val="center"/>
+              <w:rPr>
+                <w:rFonts w:ascii="Arial" w:hAnsi="Arial" w:cs="Arial"/>
+                <w:sz w:val="24"/>
+                <w:szCs w:val="24"/>
+              </w:rPr>
+            </w:pPr>
+            <w:r>
+              <w:rPr>
+                <w:rFonts w:ascii="Arial" w:hAnsi="Arial" w:cs="Arial"/>
+                <w:sz w:val="24"/>
+                <w:szCs w:val="24"/>
+              </w:rPr>
+              <w:t>Segmentação Preenchida</w:t>
+            </w:r>
+          </w:p>
+        </w:tc>
+      </w:tr>
+    </w:tbl>
     <w:p>
       <w:pPr>
         <w:spacing w:before="80" w:after="80" w:line="360" w:lineRule="auto"/>
@@ -2890,36 +4107,239 @@
         </w:rPr>
       </w:pPr>
     </w:p>
-    <w:p>
-      <w:pPr>
-        <w:spacing w:before="80" w:after="80" w:line="360" w:lineRule="auto"/>
-        <w:rPr>
-          <w:rFonts w:ascii="Arial" w:hAnsi="Arial" w:cs="Arial"/>
-          <w:sz w:val="24"/>
-          <w:szCs w:val="24"/>
-        </w:rPr>
-      </w:pPr>
-    </w:p>
-    <w:p>
-      <w:pPr>
-        <w:spacing w:before="80" w:after="80" w:line="360" w:lineRule="auto"/>
-        <w:rPr>
-          <w:rFonts w:ascii="Arial" w:hAnsi="Arial" w:cs="Arial"/>
-          <w:sz w:val="24"/>
-          <w:szCs w:val="24"/>
-        </w:rPr>
-      </w:pPr>
-    </w:p>
-    <w:p>
-      <w:pPr>
-        <w:spacing w:before="80" w:after="80" w:line="360" w:lineRule="auto"/>
-        <w:rPr>
-          <w:rFonts w:ascii="Arial" w:hAnsi="Arial" w:cs="Arial"/>
-          <w:sz w:val="24"/>
-          <w:szCs w:val="24"/>
-        </w:rPr>
-      </w:pPr>
-    </w:p>
+    <w:tbl>
+      <w:tblPr>
+        <w:tblStyle w:val="Tabelacomgrade"/>
+        <w:tblW w:w="0" w:type="auto"/>
+        <w:jc w:val="center"/>
+        <w:tblLook w:val="04A0" w:firstRow="1" w:lastRow="0" w:firstColumn="1" w:lastColumn="0" w:noHBand="0" w:noVBand="1"/>
+      </w:tblPr>
+      <w:tblGrid>
+        <w:gridCol w:w="1457"/>
+        <w:gridCol w:w="1924"/>
+        <w:gridCol w:w="1844"/>
+      </w:tblGrid>
+      <w:tr>
+        <w:trPr>
+          <w:jc w:val="center"/>
+        </w:trPr>
+        <w:tc>
+          <w:tcPr>
+            <w:tcW w:w="0" w:type="auto"/>
+            <w:vAlign w:val="center"/>
+          </w:tcPr>
+          <w:p>
+            <w:pPr>
+              <w:spacing w:before="80" w:after="80" w:line="360" w:lineRule="auto"/>
+              <w:jc w:val="center"/>
+              <w:rPr>
+                <w:rFonts w:ascii="Arial" w:hAnsi="Arial" w:cs="Arial"/>
+                <w:b/>
+                <w:bCs/>
+                <w:sz w:val="24"/>
+                <w:szCs w:val="24"/>
+              </w:rPr>
+            </w:pPr>
+            <w:r>
+              <w:rPr>
+                <w:rFonts w:ascii="Arial" w:hAnsi="Arial" w:cs="Arial"/>
+                <w:b/>
+                <w:bCs/>
+                <w:sz w:val="24"/>
+                <w:szCs w:val="24"/>
+              </w:rPr>
+              <w:t>Verdadeiro</w:t>
+            </w:r>
+          </w:p>
+        </w:tc>
+        <w:tc>
+          <w:tcPr>
+            <w:tcW w:w="0" w:type="auto"/>
+            <w:vAlign w:val="center"/>
+          </w:tcPr>
+          <w:p>
+            <w:pPr>
+              <w:spacing w:before="80" w:after="80" w:line="360" w:lineRule="auto"/>
+              <w:jc w:val="center"/>
+              <w:rPr>
+                <w:rFonts w:ascii="Arial" w:hAnsi="Arial" w:cs="Arial"/>
+                <w:b/>
+                <w:bCs/>
+                <w:sz w:val="24"/>
+                <w:szCs w:val="24"/>
+              </w:rPr>
+            </w:pPr>
+            <w:r>
+              <w:rPr>
+                <w:rFonts w:ascii="Arial" w:hAnsi="Arial" w:cs="Arial"/>
+                <w:b/>
+                <w:bCs/>
+                <w:sz w:val="24"/>
+                <w:szCs w:val="24"/>
+              </w:rPr>
+              <w:t>Falso Negativo</w:t>
+            </w:r>
+          </w:p>
+        </w:tc>
+        <w:tc>
+          <w:tcPr>
+            <w:tcW w:w="0" w:type="auto"/>
+            <w:vAlign w:val="center"/>
+          </w:tcPr>
+          <w:p>
+            <w:pPr>
+              <w:spacing w:before="80" w:after="80" w:line="360" w:lineRule="auto"/>
+              <w:jc w:val="center"/>
+              <w:rPr>
+                <w:rFonts w:ascii="Arial" w:hAnsi="Arial" w:cs="Arial"/>
+                <w:b/>
+                <w:bCs/>
+                <w:sz w:val="24"/>
+                <w:szCs w:val="24"/>
+              </w:rPr>
+            </w:pPr>
+            <w:r>
+              <w:rPr>
+                <w:rFonts w:ascii="Arial" w:hAnsi="Arial" w:cs="Arial"/>
+                <w:b/>
+                <w:bCs/>
+                <w:sz w:val="24"/>
+                <w:szCs w:val="24"/>
+              </w:rPr>
+              <w:t>Falso Positivo</w:t>
+            </w:r>
+          </w:p>
+        </w:tc>
+      </w:tr>
+      <w:tr>
+        <w:trPr>
+          <w:jc w:val="center"/>
+        </w:trPr>
+        <w:tc>
+          <w:tcPr>
+            <w:tcW w:w="0" w:type="auto"/>
+            <w:vAlign w:val="center"/>
+          </w:tcPr>
+          <w:p>
+            <w:pPr>
+              <w:spacing w:before="80" w:after="80" w:line="360" w:lineRule="auto"/>
+              <w:jc w:val="center"/>
+              <w:rPr>
+                <w:rFonts w:ascii="Arial" w:hAnsi="Arial" w:cs="Arial"/>
+                <w:sz w:val="24"/>
+                <w:szCs w:val="24"/>
+              </w:rPr>
+            </w:pPr>
+            <w:r>
+              <w:rPr>
+                <w:rFonts w:ascii="Arial" w:hAnsi="Arial" w:cs="Arial"/>
+                <w:sz w:val="24"/>
+                <w:szCs w:val="24"/>
+              </w:rPr>
+              <w:t>9</w:t>
+            </w:r>
+            <w:r>
+              <w:rPr>
+                <w:rFonts w:ascii="Arial" w:hAnsi="Arial" w:cs="Arial"/>
+                <w:sz w:val="24"/>
+                <w:szCs w:val="24"/>
+              </w:rPr>
+              <w:t>5</w:t>
+            </w:r>
+            <w:r>
+              <w:rPr>
+                <w:rFonts w:ascii="Arial" w:hAnsi="Arial" w:cs="Arial"/>
+                <w:sz w:val="24"/>
+                <w:szCs w:val="24"/>
+              </w:rPr>
+              <w:t>.</w:t>
+            </w:r>
+            <w:r>
+              <w:rPr>
+                <w:rFonts w:ascii="Arial" w:hAnsi="Arial" w:cs="Arial"/>
+                <w:sz w:val="24"/>
+                <w:szCs w:val="24"/>
+              </w:rPr>
+              <w:t>09</w:t>
+            </w:r>
+            <w:r>
+              <w:rPr>
+                <w:rFonts w:ascii="Arial" w:hAnsi="Arial" w:cs="Arial"/>
+                <w:sz w:val="24"/>
+                <w:szCs w:val="24"/>
+              </w:rPr>
+              <w:t>%</w:t>
+            </w:r>
+          </w:p>
+        </w:tc>
+        <w:tc>
+          <w:tcPr>
+            <w:tcW w:w="0" w:type="auto"/>
+            <w:vAlign w:val="center"/>
+          </w:tcPr>
+          <w:p>
+            <w:pPr>
+              <w:spacing w:before="80" w:after="80" w:line="360" w:lineRule="auto"/>
+              <w:jc w:val="center"/>
+              <w:rPr>
+                <w:rFonts w:ascii="Arial" w:hAnsi="Arial" w:cs="Arial"/>
+                <w:sz w:val="24"/>
+                <w:szCs w:val="24"/>
+              </w:rPr>
+            </w:pPr>
+            <w:r>
+              <w:rPr>
+                <w:rFonts w:ascii="Arial" w:hAnsi="Arial" w:cs="Arial"/>
+                <w:sz w:val="24"/>
+                <w:szCs w:val="24"/>
+              </w:rPr>
+              <w:t>4.85</w:t>
+            </w:r>
+            <w:r>
+              <w:rPr>
+                <w:rFonts w:ascii="Arial" w:hAnsi="Arial" w:cs="Arial"/>
+                <w:sz w:val="24"/>
+                <w:szCs w:val="24"/>
+              </w:rPr>
+              <w:t>%</w:t>
+            </w:r>
+          </w:p>
+        </w:tc>
+        <w:tc>
+          <w:tcPr>
+            <w:tcW w:w="0" w:type="auto"/>
+            <w:vAlign w:val="center"/>
+          </w:tcPr>
+          <w:p>
+            <w:pPr>
+              <w:spacing w:before="80" w:after="80" w:line="360" w:lineRule="auto"/>
+              <w:jc w:val="center"/>
+              <w:rPr>
+                <w:rFonts w:ascii="Arial" w:hAnsi="Arial" w:cs="Arial"/>
+                <w:sz w:val="24"/>
+                <w:szCs w:val="24"/>
+              </w:rPr>
+            </w:pPr>
+            <w:r>
+              <w:rPr>
+                <w:rFonts w:ascii="Arial" w:hAnsi="Arial" w:cs="Arial"/>
+                <w:sz w:val="24"/>
+                <w:szCs w:val="24"/>
+              </w:rPr>
+              <w:t>0.06</w:t>
+            </w:r>
+            <w:r>
+              <w:rPr>
+                <w:rFonts w:ascii="Arial" w:hAnsi="Arial" w:cs="Arial"/>
+                <w:sz w:val="24"/>
+                <w:szCs w:val="24"/>
+              </w:rPr>
+              <w:t>%</w:t>
+            </w:r>
+          </w:p>
+        </w:tc>
+      </w:tr>
+    </w:tbl>
     <w:p>
       <w:pPr>
         <w:rPr>
@@ -2952,7 +4372,7 @@
           <w:szCs w:val="24"/>
         </w:rPr>
       </w:pPr>
-      <w:bookmarkStart w:id="3" w:name="_Toc134215786"/>
+      <w:bookmarkStart w:id="3" w:name="_Toc134277647"/>
       <w:r>
         <w:rPr>
           <w:rFonts w:ascii="Arial" w:hAnsi="Arial" w:cs="Arial"/>
@@ -2998,7 +4418,7 @@
           <w:szCs w:val="24"/>
         </w:rPr>
       </w:pPr>
-      <w:bookmarkStart w:id="4" w:name="_Toc134215787"/>
+      <w:bookmarkStart w:id="4" w:name="_Toc134277648"/>
       <w:r>
         <w:rPr>
           <w:rFonts w:ascii="Arial" w:hAnsi="Arial" w:cs="Arial"/>
@@ -4104,7 +5524,7 @@
   <w:style w:type="paragraph" w:default="1" w:styleId="Normal">
     <w:name w:val="Normal"/>
     <w:qFormat/>
-    <w:rsid w:val="003368CD"/>
+    <w:rsid w:val="003249B4"/>
   </w:style>
   <w:style w:type="paragraph" w:styleId="Ttulo1">
     <w:name w:val="heading 1"/>

</xml_diff>